<commit_message>
renamed ATTRIBUTE => ATTRIBUTES
</commit_message>
<xml_diff>
--- a/Dersa/user_resources/project_solution_template.docx
+++ b/Dersa/user_resources/project_solution_template.docx
@@ -2988,7 +2988,6 @@
     <w:tbl>
       <w:tblPr>
         <w:tblStyle w:val="-421"/>
-        <w:tblpPr w:leftFromText="180" w:rightFromText="180" w:vertAnchor="text" w:horzAnchor="margin" w:tblpY="-39"/>
         <w:tblW w:w="10627" w:type="dxa"/>
         <w:tblBorders>
           <w:top w:val="single" w:sz="4" w:space="0" w:color="auto"/>
@@ -3173,23 +3172,7 @@
                 <w:bCs/>
                 <w:color w:val="000000" w:themeColor="text1"/>
               </w:rPr>
-              <w:t>Подсистема «</w:t>
-            </w:r>
-            <w:r>
-              <w:rPr>
-                <w:rFonts w:ascii="Times New Roman" w:hAnsi="Times New Roman" w:cs="Times New Roman"/>
-                <w:bCs/>
-                <w:color w:val="000000" w:themeColor="text1"/>
-              </w:rPr>
-              <w:t>Анализ сведений о расчетах по операциям с ценными бумагами, совершенных между резидентами и нерезидентами, на основе отчетности по форме 0409405</w:t>
-            </w:r>
-            <w:r>
-              <w:rPr>
-                <w:rFonts w:ascii="Times New Roman" w:hAnsi="Times New Roman" w:cs="Times New Roman"/>
-                <w:bCs/>
-                <w:color w:val="000000" w:themeColor="text1"/>
-              </w:rPr>
-              <w:t>»</w:t>
+              <w:t>Подсистема «Анализ сведений о расчетах по операциям с ценными бумагами, совершенных между резидентами и нерезидентами, на основе отчетности по форме 0409405»</w:t>
             </w:r>
           </w:p>
         </w:tc>
@@ -3761,15 +3744,13 @@
       </w:tr>
     </w:tbl>
     <w:p/>
-    <w:p/>
-    <w:p/>
     <w:p>
       <w:pPr>
         <w:pStyle w:val="2"/>
+        <w:jc w:val="left"/>
       </w:pPr>
       <w:bookmarkStart w:id="18" w:name="_Toc41989133"/>
       <w:r>
-        <w:lastRenderedPageBreak/>
         <w:t>Цели</w:t>
       </w:r>
       <w:bookmarkEnd w:id="18"/>
@@ -3780,6 +3761,7 @@
     <w:p>
       <w:pPr>
         <w:ind w:firstLine="709"/>
+        <w:jc w:val="left"/>
         <w:rPr>
           <w:rFonts w:ascii="Times New Roman" w:hAnsi="Times New Roman" w:cs="Times New Roman"/>
           <w:sz w:val="24"/>
@@ -3792,9 +3774,11 @@
     <w:p>
       <w:pPr>
         <w:pStyle w:val="2"/>
+        <w:jc w:val="left"/>
       </w:pPr>
       <w:bookmarkStart w:id="20" w:name="_Toc41989134"/>
       <w:r>
+        <w:lastRenderedPageBreak/>
         <w:t>Ограничения по задаче</w:t>
       </w:r>
       <w:bookmarkEnd w:id="20"/>
@@ -3802,6 +3786,7 @@
     <w:p>
       <w:pPr>
         <w:ind w:firstLine="709"/>
+        <w:jc w:val="left"/>
         <w:rPr>
           <w:rFonts w:ascii="Times New Roman" w:hAnsi="Times New Roman" w:cs="Times New Roman"/>
           <w:sz w:val="24"/>
@@ -3816,6 +3801,7 @@
         <w:pStyle w:val="2"/>
         <w:pageBreakBefore/>
         <w:ind w:left="567" w:hanging="567"/>
+        <w:jc w:val="left"/>
       </w:pPr>
       <w:bookmarkStart w:id="22" w:name="_Toc41989135"/>
       <w:r>
@@ -3849,6 +3835,7 @@
           <w:p>
             <w:pPr>
               <w:pStyle w:val="TableHeadingCenter"/>
+              <w:jc w:val="left"/>
               <w:rPr>
                 <w:rFonts w:ascii="Times New Roman" w:hAnsi="Times New Roman"/>
                 <w:sz w:val="22"/>
@@ -3875,6 +3862,7 @@
           <w:p>
             <w:pPr>
               <w:pStyle w:val="TableHeadingCenter"/>
+              <w:jc w:val="left"/>
               <w:rPr>
                 <w:rFonts w:ascii="Times New Roman" w:hAnsi="Times New Roman"/>
                 <w:sz w:val="22"/>
@@ -3905,6 +3893,7 @@
           <w:p>
             <w:pPr>
               <w:ind w:left="113"/>
+              <w:jc w:val="left"/>
               <w:rPr>
                 <w:rFonts w:ascii="Times New Roman" w:hAnsi="Times New Roman"/>
                 <w:sz w:val="22"/>
@@ -3929,6 +3918,7 @@
           <w:p>
             <w:pPr>
               <w:ind w:left="113"/>
+              <w:jc w:val="left"/>
               <w:rPr>
                 <w:rFonts w:ascii="Times New Roman" w:hAnsi="Times New Roman"/>
                 <w:sz w:val="22"/>
@@ -3957,6 +3947,7 @@
           <w:p>
             <w:pPr>
               <w:ind w:left="113"/>
+              <w:jc w:val="left"/>
               <w:rPr>
                 <w:rFonts w:ascii="Times New Roman" w:hAnsi="Times New Roman"/>
                 <w:sz w:val="22"/>
@@ -3980,6 +3971,7 @@
           <w:p>
             <w:pPr>
               <w:ind w:left="113"/>
+              <w:jc w:val="left"/>
               <w:rPr>
                 <w:rFonts w:ascii="Times New Roman" w:hAnsi="Times New Roman"/>
                 <w:sz w:val="22"/>
@@ -4008,6 +4000,7 @@
           <w:p>
             <w:pPr>
               <w:ind w:left="113"/>
+              <w:jc w:val="left"/>
               <w:rPr>
                 <w:rFonts w:ascii="Times New Roman" w:hAnsi="Times New Roman"/>
                 <w:sz w:val="22"/>
@@ -4031,6 +4024,7 @@
           <w:p>
             <w:pPr>
               <w:ind w:left="113"/>
+              <w:jc w:val="left"/>
               <w:rPr>
                 <w:rFonts w:ascii="Times New Roman" w:hAnsi="Times New Roman"/>
                 <w:sz w:val="22"/>
@@ -4059,6 +4053,7 @@
           <w:p>
             <w:pPr>
               <w:ind w:left="113"/>
+              <w:jc w:val="left"/>
               <w:rPr>
                 <w:rFonts w:ascii="Times New Roman" w:hAnsi="Times New Roman"/>
                 <w:sz w:val="22"/>
@@ -4082,6 +4077,7 @@
           <w:p>
             <w:pPr>
               <w:ind w:left="113"/>
+              <w:jc w:val="left"/>
               <w:rPr>
                 <w:rFonts w:ascii="Times New Roman" w:hAnsi="Times New Roman"/>
                 <w:sz w:val="22"/>
@@ -4110,6 +4106,7 @@
           <w:p>
             <w:pPr>
               <w:ind w:left="113"/>
+              <w:jc w:val="left"/>
               <w:rPr>
                 <w:rFonts w:ascii="Times New Roman" w:hAnsi="Times New Roman"/>
                 <w:sz w:val="22"/>
@@ -4133,6 +4130,7 @@
           <w:p>
             <w:pPr>
               <w:ind w:left="113"/>
+              <w:jc w:val="left"/>
               <w:rPr>
                 <w:rFonts w:ascii="Times New Roman" w:hAnsi="Times New Roman"/>
                 <w:sz w:val="22"/>
@@ -4161,6 +4159,7 @@
           <w:p>
             <w:pPr>
               <w:ind w:left="113"/>
+              <w:jc w:val="left"/>
               <w:rPr>
                 <w:rFonts w:ascii="Times New Roman" w:hAnsi="Times New Roman"/>
                 <w:sz w:val="22"/>
@@ -4186,6 +4185,7 @@
           <w:p>
             <w:pPr>
               <w:ind w:left="113"/>
+              <w:jc w:val="left"/>
               <w:rPr>
                 <w:rFonts w:ascii="Times New Roman" w:hAnsi="Times New Roman"/>
                 <w:sz w:val="22"/>
@@ -4214,6 +4214,7 @@
           <w:p>
             <w:pPr>
               <w:ind w:left="113"/>
+              <w:jc w:val="left"/>
               <w:rPr>
                 <w:rFonts w:ascii="Times New Roman" w:hAnsi="Times New Roman"/>
                 <w:sz w:val="22"/>
@@ -4237,6 +4238,7 @@
           <w:p>
             <w:pPr>
               <w:ind w:left="113"/>
+              <w:jc w:val="left"/>
               <w:rPr>
                 <w:rFonts w:ascii="Times New Roman" w:hAnsi="Times New Roman"/>
                 <w:sz w:val="22"/>
@@ -4265,6 +4267,7 @@
           <w:p>
             <w:pPr>
               <w:ind w:left="113"/>
+              <w:jc w:val="left"/>
               <w:rPr>
                 <w:rFonts w:ascii="Times New Roman" w:hAnsi="Times New Roman"/>
                 <w:sz w:val="22"/>
@@ -4288,6 +4291,7 @@
           <w:p>
             <w:pPr>
               <w:ind w:left="113"/>
+              <w:jc w:val="left"/>
               <w:rPr>
                 <w:rFonts w:ascii="Times New Roman" w:hAnsi="Times New Roman"/>
                 <w:sz w:val="22"/>
@@ -4316,6 +4320,7 @@
           <w:p>
             <w:pPr>
               <w:ind w:left="113"/>
+              <w:jc w:val="left"/>
               <w:rPr>
                 <w:rFonts w:ascii="Times New Roman" w:hAnsi="Times New Roman"/>
                 <w:sz w:val="22"/>
@@ -4339,6 +4344,7 @@
           <w:p>
             <w:pPr>
               <w:ind w:left="113"/>
+              <w:jc w:val="left"/>
               <w:rPr>
                 <w:rFonts w:ascii="Times New Roman" w:hAnsi="Times New Roman"/>
                 <w:sz w:val="22"/>
@@ -4367,6 +4373,7 @@
           <w:p>
             <w:pPr>
               <w:ind w:left="113"/>
+              <w:jc w:val="left"/>
               <w:rPr>
                 <w:rFonts w:ascii="Times New Roman" w:hAnsi="Times New Roman"/>
                 <w:sz w:val="22"/>
@@ -4390,6 +4397,7 @@
           <w:p>
             <w:pPr>
               <w:ind w:left="113"/>
+              <w:jc w:val="left"/>
               <w:rPr>
                 <w:rFonts w:ascii="Times New Roman" w:hAnsi="Times New Roman"/>
                 <w:sz w:val="22"/>
@@ -4418,6 +4426,7 @@
           <w:p>
             <w:pPr>
               <w:ind w:left="113"/>
+              <w:jc w:val="left"/>
               <w:rPr>
                 <w:rFonts w:ascii="Times New Roman" w:hAnsi="Times New Roman"/>
                 <w:sz w:val="22"/>
@@ -4441,6 +4450,7 @@
           <w:p>
             <w:pPr>
               <w:ind w:left="113"/>
+              <w:jc w:val="left"/>
               <w:rPr>
                 <w:rFonts w:ascii="Times New Roman" w:hAnsi="Times New Roman"/>
                 <w:sz w:val="22"/>
@@ -4469,6 +4479,7 @@
           <w:p>
             <w:pPr>
               <w:ind w:left="113"/>
+              <w:jc w:val="left"/>
               <w:rPr>
                 <w:rFonts w:ascii="Times New Roman" w:hAnsi="Times New Roman"/>
                 <w:sz w:val="22"/>
@@ -4492,6 +4503,7 @@
           <w:p>
             <w:pPr>
               <w:ind w:left="113"/>
+              <w:jc w:val="left"/>
               <w:rPr>
                 <w:rFonts w:ascii="Times New Roman" w:hAnsi="Times New Roman"/>
                 <w:sz w:val="22"/>
@@ -4513,6 +4525,7 @@
     <w:p>
       <w:pPr>
         <w:pStyle w:val="1"/>
+        <w:jc w:val="left"/>
       </w:pPr>
       <w:r>
         <w:lastRenderedPageBreak/>
@@ -4524,6 +4537,7 @@
       <w:pPr>
         <w:pStyle w:val="2"/>
         <w:spacing w:before="200"/>
+        <w:jc w:val="left"/>
       </w:pPr>
       <w:bookmarkStart w:id="24" w:name="_Toc41989138"/>
       <w:r>
@@ -4579,6 +4593,7 @@
           <w:p>
             <w:pPr>
               <w:pStyle w:val="TableHeadingCenter"/>
+              <w:jc w:val="left"/>
               <w:rPr>
                 <w:rFonts w:ascii="Times New Roman" w:hAnsi="Times New Roman"/>
                 <w:sz w:val="22"/>
@@ -4605,6 +4620,7 @@
           <w:p>
             <w:pPr>
               <w:pStyle w:val="TableHeadingCenter"/>
+              <w:jc w:val="left"/>
               <w:rPr>
                 <w:rFonts w:ascii="Times New Roman" w:hAnsi="Times New Roman"/>
                 <w:sz w:val="22"/>
@@ -4631,6 +4647,7 @@
           <w:p>
             <w:pPr>
               <w:pStyle w:val="TableHeadingCenter"/>
+              <w:jc w:val="left"/>
               <w:rPr>
                 <w:rFonts w:ascii="Times New Roman" w:hAnsi="Times New Roman"/>
                 <w:sz w:val="22"/>
@@ -4662,6 +4679,7 @@
           <w:p>
             <w:pPr>
               <w:pStyle w:val="TableHeadingCenter"/>
+              <w:jc w:val="left"/>
               <w:rPr>
                 <w:rFonts w:ascii="Times New Roman" w:hAnsi="Times New Roman"/>
                 <w:b w:val="0"/>
@@ -4694,7 +4712,7 @@
           <w:p>
             <w:pPr>
               <w:pStyle w:val="TableHeadingCenter"/>
-              <w:jc w:val="both"/>
+              <w:jc w:val="left"/>
               <w:rPr>
                 <w:rFonts w:ascii="Times New Roman" w:hAnsi="Times New Roman"/>
                 <w:b w:val="0"/>
@@ -4725,6 +4743,7 @@
           <w:p>
             <w:pPr>
               <w:pStyle w:val="TableHeadingCenter"/>
+              <w:jc w:val="left"/>
               <w:rPr>
                 <w:rFonts w:ascii="Times New Roman" w:hAnsi="Times New Roman"/>
                 <w:b w:val="0"/>
@@ -4751,6 +4770,7 @@
     </w:tbl>
     <w:p>
       <w:pPr>
+        <w:jc w:val="left"/>
         <w:rPr>
           <w:rFonts w:ascii="Times New Roman" w:hAnsi="Times New Roman" w:cs="Times New Roman"/>
           <w:i/>
@@ -4783,6 +4803,7 @@
     <w:p>
       <w:pPr>
         <w:pStyle w:val="2"/>
+        <w:jc w:val="left"/>
       </w:pPr>
       <w:bookmarkStart w:id="26" w:name="_Toc41989139"/>
       <w:r>
@@ -4810,6 +4831,7 @@
     </w:p>
     <w:p>
       <w:pPr>
+        <w:jc w:val="left"/>
         <w:rPr>
           <w:rFonts w:ascii="Times New Roman" w:hAnsi="Times New Roman" w:cs="Times New Roman"/>
         </w:rPr>
@@ -4880,6 +4902,7 @@
       <w:pPr>
         <w:pStyle w:val="afff2"/>
         <w:keepNext/>
+        <w:jc w:val="left"/>
         <w:rPr>
           <w:i/>
           <w:color w:val="808080" w:themeColor="background1" w:themeShade="80"/>
@@ -4917,6 +4940,7 @@
           <w:p>
             <w:pPr>
               <w:pStyle w:val="TableHeadingCenter"/>
+              <w:jc w:val="left"/>
               <w:rPr>
                 <w:rFonts w:ascii="Times New Roman" w:hAnsi="Times New Roman"/>
                 <w:sz w:val="22"/>
@@ -4942,6 +4966,7 @@
           <w:p>
             <w:pPr>
               <w:pStyle w:val="TableHeadingCenter"/>
+              <w:jc w:val="left"/>
               <w:rPr>
                 <w:rFonts w:ascii="Times New Roman" w:hAnsi="Times New Roman"/>
                 <w:sz w:val="22"/>
@@ -4967,6 +4992,7 @@
           <w:p>
             <w:pPr>
               <w:pStyle w:val="TableHeadingCenter"/>
+              <w:jc w:val="left"/>
               <w:rPr>
                 <w:rFonts w:ascii="Times New Roman" w:hAnsi="Times New Roman"/>
                 <w:sz w:val="22"/>
@@ -4993,6 +5019,7 @@
           <w:p>
             <w:pPr>
               <w:pStyle w:val="TableHeadingCenter"/>
+              <w:jc w:val="left"/>
               <w:rPr>
                 <w:rFonts w:ascii="Times New Roman" w:hAnsi="Times New Roman"/>
                 <w:sz w:val="22"/>
@@ -5155,6 +5182,7 @@
       <w:pPr>
         <w:pStyle w:val="afff2"/>
         <w:keepNext/>
+        <w:jc w:val="left"/>
         <w:rPr>
           <w:i/>
           <w:color w:val="808080" w:themeColor="background1" w:themeShade="80"/>
@@ -5165,6 +5193,7 @@
       <w:pPr>
         <w:pStyle w:val="afff2"/>
         <w:keepNext/>
+        <w:jc w:val="left"/>
         <w:rPr>
           <w:i/>
           <w:color w:val="808080"/>
@@ -5222,6 +5251,7 @@
           <w:p>
             <w:pPr>
               <w:pStyle w:val="TableHeadingCenter"/>
+              <w:jc w:val="left"/>
               <w:rPr>
                 <w:rFonts w:ascii="Times New Roman" w:hAnsi="Times New Roman"/>
                 <w:sz w:val="22"/>
@@ -5254,6 +5284,7 @@
           <w:p>
             <w:pPr>
               <w:pStyle w:val="TableHeadingCenter"/>
+              <w:jc w:val="left"/>
               <w:rPr>
                 <w:rFonts w:ascii="Times New Roman" w:hAnsi="Times New Roman"/>
                 <w:sz w:val="22"/>
@@ -5286,6 +5317,7 @@
           <w:p>
             <w:pPr>
               <w:pStyle w:val="TableHeadingCenter"/>
+              <w:jc w:val="left"/>
               <w:rPr>
                 <w:rFonts w:ascii="Times New Roman" w:hAnsi="Times New Roman"/>
                 <w:sz w:val="22"/>
@@ -5318,6 +5350,7 @@
           <w:p>
             <w:pPr>
               <w:pStyle w:val="TableHeadingCenter"/>
+              <w:jc w:val="left"/>
               <w:rPr>
                 <w:rFonts w:ascii="Times New Roman" w:hAnsi="Times New Roman"/>
                 <w:sz w:val="22"/>
@@ -5472,6 +5505,7 @@
       <w:pPr>
         <w:pStyle w:val="afff2"/>
         <w:keepNext/>
+        <w:jc w:val="left"/>
         <w:rPr>
           <w:i/>
           <w:color w:val="808080" w:themeColor="background1" w:themeShade="80"/>
@@ -5482,6 +5516,7 @@
       <w:pPr>
         <w:pStyle w:val="afff2"/>
         <w:keepNext/>
+        <w:jc w:val="left"/>
         <w:rPr>
           <w:i/>
           <w:color w:val="808080" w:themeColor="background1" w:themeShade="80"/>
@@ -5524,6 +5559,7 @@
           <w:p>
             <w:pPr>
               <w:pStyle w:val="TableHeadingCenter"/>
+              <w:jc w:val="left"/>
               <w:rPr>
                 <w:rFonts w:ascii="Times New Roman" w:hAnsi="Times New Roman"/>
                 <w:sz w:val="22"/>
@@ -5556,6 +5592,7 @@
           <w:p>
             <w:pPr>
               <w:pStyle w:val="TableHeadingCenter"/>
+              <w:jc w:val="left"/>
               <w:rPr>
                 <w:rFonts w:ascii="Times New Roman" w:hAnsi="Times New Roman"/>
                 <w:sz w:val="22"/>
@@ -5588,6 +5625,7 @@
           <w:p>
             <w:pPr>
               <w:pStyle w:val="TableHeadingCenter"/>
+              <w:jc w:val="left"/>
               <w:rPr>
                 <w:rFonts w:ascii="Times New Roman" w:hAnsi="Times New Roman"/>
                 <w:sz w:val="22"/>
@@ -5709,6 +5747,7 @@
       <w:pPr>
         <w:pStyle w:val="afff2"/>
         <w:keepNext/>
+        <w:jc w:val="left"/>
         <w:rPr>
           <w:i/>
           <w:color w:val="808080" w:themeColor="background1" w:themeShade="80"/>
@@ -5719,6 +5758,7 @@
       <w:pPr>
         <w:pStyle w:val="afff2"/>
         <w:keepNext/>
+        <w:jc w:val="left"/>
         <w:rPr>
           <w:i/>
           <w:color w:val="808080" w:themeColor="background1" w:themeShade="80"/>
@@ -5728,6 +5768,7 @@
     <w:p>
       <w:pPr>
         <w:pStyle w:val="1"/>
+        <w:jc w:val="left"/>
       </w:pPr>
       <w:bookmarkStart w:id="39" w:name="_Toc41989141"/>
       <w:r>
@@ -5740,6 +5781,7 @@
       <w:pPr>
         <w:pStyle w:val="2"/>
         <w:ind w:left="788" w:hanging="431"/>
+        <w:jc w:val="left"/>
       </w:pPr>
       <w:bookmarkStart w:id="40" w:name="_Toc41989142"/>
       <w:r>
@@ -5750,6 +5792,7 @@
     <w:p>
       <w:pPr>
         <w:ind w:firstLine="709"/>
+        <w:jc w:val="left"/>
         <w:rPr>
           <w:rFonts w:ascii="Times New Roman" w:hAnsi="Times New Roman"/>
           <w:sz w:val="24"/>
@@ -5761,6 +5804,7 @@
     <w:p>
       <w:pPr>
         <w:pStyle w:val="1"/>
+        <w:jc w:val="left"/>
       </w:pPr>
       <w:bookmarkStart w:id="42" w:name="_Toc41989146"/>
       <w:bookmarkEnd w:id="1"/>
@@ -5776,6 +5820,7 @@
     <w:p>
       <w:pPr>
         <w:pStyle w:val="afff2"/>
+        <w:jc w:val="left"/>
       </w:pPr>
       <w:r>
         <w:t>В рамках данного задания требования по производительности, масштабируемости, конфиденциальности не выдвигаются.</w:t>
@@ -5784,6 +5829,7 @@
     <w:p>
       <w:pPr>
         <w:pStyle w:val="2"/>
+        <w:jc w:val="left"/>
       </w:pPr>
       <w:bookmarkStart w:id="43" w:name="_Toc41989147"/>
       <w:r>
@@ -5800,6 +5846,7 @@
     <w:p>
       <w:pPr>
         <w:pStyle w:val="afff2"/>
+        <w:jc w:val="left"/>
       </w:pPr>
       <w:r>
         <w:t>В процессе обработки данных не предусматривается передача, обработка и хранение информации ограниченного доступа, персональных данных, а также сведений, составляющих государственную тайну.</w:t>
@@ -5808,6 +5855,7 @@
     <w:p>
       <w:pPr>
         <w:pStyle w:val="afff2"/>
+        <w:jc w:val="left"/>
       </w:pPr>
       <w:r>
         <w:t>Защита информации от вредоносного кода, соответствующая установленному в Банке России порядку, должна обеспечиваться в соответствии с Положением «Об организации защиты информационно-вычислительных ресурсов Банка России от воздействий вредоносного кода» от 01.11.2008 № 327-П.</w:t>
@@ -5816,6 +5864,7 @@
     <w:p>
       <w:pPr>
         <w:pStyle w:val="2"/>
+        <w:jc w:val="left"/>
       </w:pPr>
       <w:bookmarkStart w:id="44" w:name="_Toc41989148"/>
       <w:r>
@@ -5826,6 +5875,7 @@
     <w:p>
       <w:pPr>
         <w:pStyle w:val="afff2"/>
+        <w:jc w:val="left"/>
       </w:pPr>
       <w:r>
         <w:t>Требования не предъявляются</w:t>
@@ -5837,6 +5887,7 @@
     <w:p>
       <w:pPr>
         <w:pStyle w:val="2"/>
+        <w:jc w:val="left"/>
       </w:pPr>
       <w:bookmarkStart w:id="45" w:name="_Toc41989149"/>
       <w:r>
@@ -5847,6 +5898,7 @@
     <w:p>
       <w:pPr>
         <w:pStyle w:val="afff2"/>
+        <w:jc w:val="left"/>
       </w:pPr>
       <w:r>
         <w:t>Требования не предъявляются</w:t>
@@ -5858,6 +5910,7 @@
     <w:p>
       <w:pPr>
         <w:pStyle w:val="2"/>
+        <w:jc w:val="left"/>
       </w:pPr>
       <w:bookmarkStart w:id="46" w:name="_Toc41989150"/>
       <w:r>
@@ -5870,6 +5923,7 @@
     </w:p>
     <w:p>
       <w:pPr>
+        <w:jc w:val="left"/>
         <w:rPr>
           <w:rFonts w:ascii="Times New Roman" w:hAnsi="Times New Roman" w:cs="Times New Roman"/>
           <w:sz w:val="24"/>
@@ -5917,11 +5971,30 @@
           <w:sz w:val="24"/>
           <w:szCs w:val="24"/>
         </w:rPr>
-        <w:t xml:space="preserve"> остаются теми же, что были в этом разделе ранее.</w:t>
+        <w:t xml:space="preserve"> остаются теми же, что были в </w:t>
+      </w:r>
+      <w:r>
+        <w:rPr>
+          <w:rFonts w:ascii="Times New Roman" w:hAnsi="Times New Roman" w:cs="Times New Roman"/>
+          <w:sz w:val="24"/>
+          <w:szCs w:val="24"/>
+        </w:rPr>
+        <w:t>описываемых частях подсистемы</w:t>
+      </w:r>
+      <w:bookmarkStart w:id="47" w:name="_GoBack"/>
+      <w:bookmarkEnd w:id="47"/>
+      <w:r>
+        <w:rPr>
+          <w:rFonts w:ascii="Times New Roman" w:hAnsi="Times New Roman" w:cs="Times New Roman"/>
+          <w:sz w:val="24"/>
+          <w:szCs w:val="24"/>
+        </w:rPr>
+        <w:t xml:space="preserve"> ранее.</w:t>
       </w:r>
     </w:p>
     <w:p>
       <w:pPr>
+        <w:jc w:val="left"/>
         <w:rPr>
           <w:rFonts w:ascii="Times New Roman" w:hAnsi="Times New Roman" w:cs="Times New Roman"/>
           <w:sz w:val="24"/>
@@ -5938,11 +6011,12 @@
     <w:p>
       <w:pPr>
         <w:pStyle w:val="1"/>
+        <w:jc w:val="left"/>
         <w:rPr>
           <w:highlight w:val="yellow"/>
         </w:rPr>
       </w:pPr>
-      <w:bookmarkStart w:id="47" w:name="_Toc41989152"/>
+      <w:bookmarkStart w:id="48" w:name="_Toc41989152"/>
       <w:r>
         <w:rPr>
           <w:highlight w:val="yellow"/>
@@ -5950,9 +6024,13 @@
         <w:lastRenderedPageBreak/>
         <w:t>Критерии приемки</w:t>
       </w:r>
-      <w:bookmarkEnd w:id="47"/>
+      <w:bookmarkEnd w:id="48"/>
     </w:p>
-    <w:p/>
+    <w:p>
+      <w:pPr>
+        <w:jc w:val="left"/>
+      </w:pPr>
+    </w:p>
     <w:tbl>
       <w:tblPr>
         <w:tblW w:w="14175" w:type="dxa"/>
@@ -5990,7 +6068,7 @@
             <w:pPr>
               <w:widowControl w:val="0"/>
               <w:spacing w:line="240" w:lineRule="auto"/>
-              <w:jc w:val="center"/>
+              <w:jc w:val="left"/>
               <w:rPr>
                 <w:b/>
               </w:rPr>
@@ -6015,7 +6093,7 @@
             <w:pPr>
               <w:widowControl w:val="0"/>
               <w:spacing w:line="240" w:lineRule="auto"/>
-              <w:jc w:val="center"/>
+              <w:jc w:val="left"/>
               <w:rPr>
                 <w:b/>
               </w:rPr>
@@ -6040,7 +6118,7 @@
             <w:pPr>
               <w:widowControl w:val="0"/>
               <w:spacing w:before="40" w:after="40" w:line="240" w:lineRule="auto"/>
-              <w:jc w:val="center"/>
+              <w:jc w:val="left"/>
               <w:rPr>
                 <w:b/>
               </w:rPr>
@@ -6068,6 +6146,7 @@
               <w:pStyle w:val="afffa"/>
               <w:widowControl w:val="0"/>
               <w:spacing w:before="60" w:after="60"/>
+              <w:jc w:val="left"/>
               <w:rPr>
                 <w:sz w:val="20"/>
               </w:rPr>
@@ -6104,14 +6183,15 @@
                 <w:tab w:val="left" w:pos="1701"/>
               </w:tabs>
               <w:spacing w:before="120"/>
+              <w:jc w:val="left"/>
               <w:rPr>
                 <w:rFonts w:ascii="Times New Roman" w:eastAsia="Calibri" w:hAnsi="Times New Roman"/>
                 <w:szCs w:val="22"/>
                 <w:lang w:val="en-US" w:eastAsia="en-US"/>
               </w:rPr>
             </w:pPr>
-            <w:bookmarkStart w:id="48" w:name="acceptance_criterii"/>
-            <w:bookmarkEnd w:id="48"/>
+            <w:bookmarkStart w:id="49" w:name="acceptance_criterii"/>
+            <w:bookmarkEnd w:id="49"/>
             <w:r>
               <w:rPr>
                 <w:rFonts w:ascii="Times New Roman" w:eastAsia="Calibri" w:hAnsi="Times New Roman"/>
@@ -6126,6 +6206,7 @@
               <w:pStyle w:val="afff2"/>
               <w:spacing w:line="276" w:lineRule="auto"/>
               <w:ind w:firstLine="0"/>
+              <w:jc w:val="left"/>
               <w:rPr>
                 <w:spacing w:val="-4"/>
                 <w:sz w:val="20"/>
@@ -6138,6 +6219,7 @@
               <w:pStyle w:val="afff2"/>
               <w:spacing w:line="240" w:lineRule="auto"/>
               <w:ind w:firstLine="708"/>
+              <w:jc w:val="left"/>
               <w:rPr>
                 <w:sz w:val="20"/>
               </w:rPr>
@@ -6148,6 +6230,7 @@
               <w:pStyle w:val="afff2"/>
               <w:spacing w:line="240" w:lineRule="auto"/>
               <w:ind w:firstLine="708"/>
+              <w:jc w:val="left"/>
               <w:rPr>
                 <w:spacing w:val="-4"/>
                 <w:sz w:val="20"/>
@@ -6198,7 +6281,6 @@
                 <w:lang w:val="en-US"/>
               </w:rPr>
             </w:pPr>
-            <w:bookmarkStart w:id="49" w:name="_GoBack"/>
             <w:r>
               <w:rPr>
                 <w:rFonts w:ascii="Times New Roman" w:hAnsi="Times New Roman"/>
@@ -6206,14 +6288,18 @@
               </w:rPr>
               <w:t>results</w:t>
             </w:r>
-            <w:bookmarkEnd w:id="49"/>
           </w:p>
         </w:tc>
       </w:tr>
     </w:tbl>
-    <w:p/>
     <w:p>
       <w:pPr>
+        <w:jc w:val="left"/>
+      </w:pPr>
+    </w:p>
+    <w:p>
+      <w:pPr>
+        <w:jc w:val="left"/>
         <w:sectPr>
           <w:pgSz w:w="16838" w:h="11906" w:orient="landscape"/>
           <w:pgMar w:top="720" w:right="720" w:bottom="720" w:left="720" w:header="284" w:footer="290" w:gutter="0"/>
@@ -6225,6 +6311,7 @@
     <w:p>
       <w:pPr>
         <w:pStyle w:val="1"/>
+        <w:jc w:val="left"/>
       </w:pPr>
       <w:bookmarkStart w:id="50" w:name="_Toc41989155"/>
       <w:r>
@@ -6235,12 +6322,14 @@
     </w:p>
     <w:p>
       <w:pPr>
+        <w:jc w:val="left"/>
         <w:rPr>
           <w:rFonts w:ascii="Times New Roman" w:hAnsi="Times New Roman" w:cs="Times New Roman"/>
           <w:b/>
           <w:noProof/>
           <w:sz w:val="24"/>
           <w:szCs w:val="24"/>
+          <w:lang w:val="en-US"/>
         </w:rPr>
       </w:pPr>
       <w:bookmarkStart w:id="51" w:name="appendix_1_header"/>
@@ -6248,6 +6337,7 @@
     </w:p>
     <w:p>
       <w:pPr>
+        <w:jc w:val="left"/>
         <w:rPr>
           <w:rFonts w:ascii="Times New Roman" w:hAnsi="Times New Roman" w:cs="Times New Roman"/>
           <w:noProof/>
@@ -6256,7 +6346,27 @@
           <w:lang w:val="en-US"/>
         </w:rPr>
       </w:pPr>
-      <w:r>
+      <w:bookmarkStart w:id="52" w:name="appendix_1_body"/>
+      <w:bookmarkEnd w:id="52"/>
+    </w:p>
+    <w:p>
+      <w:pPr>
+        <w:jc w:val="left"/>
+        <w:rPr>
+          <w:rFonts w:ascii="Times New Roman" w:hAnsi="Times New Roman" w:cs="Times New Roman"/>
+          <w:b/>
+          <w:noProof/>
+          <w:sz w:val="24"/>
+          <w:szCs w:val="24"/>
+          <w:lang w:val="en-US"/>
+        </w:rPr>
+      </w:pPr>
+      <w:bookmarkStart w:id="53" w:name="appendix_2_header"/>
+      <w:bookmarkEnd w:id="53"/>
+    </w:p>
+    <w:p>
+      <w:pPr>
+        <w:jc w:val="left"/>
         <w:rPr>
           <w:rFonts w:ascii="Times New Roman" w:hAnsi="Times New Roman" w:cs="Times New Roman"/>
           <w:noProof/>
@@ -6264,88 +6374,45 @@
           <w:szCs w:val="24"/>
           <w:lang w:val="en-US"/>
         </w:rPr>
-        <w:t xml:space="preserve"> </w:t>
-      </w:r>
-      <w:bookmarkStart w:id="52" w:name="appendix_1_body"/>
-      <w:bookmarkEnd w:id="52"/>
+      </w:pPr>
+      <w:bookmarkStart w:id="54" w:name="appendix_2_body"/>
+      <w:bookmarkEnd w:id="54"/>
     </w:p>
     <w:p>
       <w:pPr>
-        <w:rPr>
-          <w:noProof/>
-        </w:rPr>
-      </w:pPr>
-    </w:p>
-    <w:p>
-      <w:pPr>
+        <w:jc w:val="left"/>
         <w:rPr>
           <w:rFonts w:ascii="Times New Roman" w:hAnsi="Times New Roman" w:cs="Times New Roman"/>
           <w:b/>
           <w:noProof/>
           <w:sz w:val="24"/>
           <w:szCs w:val="24"/>
+          <w:lang w:val="en-US"/>
         </w:rPr>
       </w:pPr>
-      <w:bookmarkStart w:id="53" w:name="appendix_2_header"/>
-      <w:bookmarkEnd w:id="53"/>
+      <w:bookmarkStart w:id="55" w:name="appendix_3_header"/>
+      <w:bookmarkEnd w:id="55"/>
     </w:p>
     <w:p>
       <w:pPr>
+        <w:jc w:val="left"/>
         <w:rPr>
           <w:rFonts w:ascii="Times New Roman" w:hAnsi="Times New Roman" w:cs="Times New Roman"/>
           <w:noProof/>
           <w:sz w:val="24"/>
           <w:szCs w:val="24"/>
-          <w:lang w:val="en-US"/>
         </w:rPr>
       </w:pPr>
-      <w:bookmarkStart w:id="54" w:name="appendix_2_body"/>
-      <w:bookmarkEnd w:id="54"/>
+      <w:bookmarkStart w:id="56" w:name="appendix_3_body"/>
+      <w:bookmarkEnd w:id="56"/>
     </w:p>
     <w:p>
       <w:pPr>
-        <w:rPr>
-          <w:noProof/>
-        </w:rPr>
-      </w:pPr>
-    </w:p>
-    <w:p>
-      <w:pPr>
+        <w:jc w:val="left"/>
         <w:rPr>
           <w:rFonts w:ascii="Times New Roman" w:hAnsi="Times New Roman" w:cs="Times New Roman"/>
           <w:b/>
           <w:noProof/>
-          <w:sz w:val="24"/>
-          <w:szCs w:val="24"/>
-        </w:rPr>
-      </w:pPr>
-      <w:bookmarkStart w:id="55" w:name="appendix_3_header"/>
-      <w:bookmarkEnd w:id="55"/>
-    </w:p>
-    <w:p>
-      <w:pPr>
-        <w:rPr>
-          <w:rFonts w:ascii="Times New Roman" w:hAnsi="Times New Roman" w:cs="Times New Roman"/>
-          <w:noProof/>
-          <w:sz w:val="24"/>
-          <w:szCs w:val="24"/>
-          <w:lang w:val="en-US"/>
-        </w:rPr>
-      </w:pPr>
-      <w:bookmarkStart w:id="56" w:name="appendix_3_body"/>
-      <w:bookmarkEnd w:id="56"/>
-    </w:p>
-    <w:p>
-      <w:pPr>
-        <w:rPr>
-          <w:noProof/>
-        </w:rPr>
-      </w:pPr>
-    </w:p>
-    <w:p>
-      <w:pPr>
-        <w:rPr>
-          <w:rFonts w:ascii="Times New Roman" w:hAnsi="Times New Roman" w:cs="Times New Roman"/>
           <w:sz w:val="24"/>
           <w:szCs w:val="24"/>
         </w:rPr>
@@ -6426,7 +6493,7 @@
           <w:rPr>
             <w:noProof/>
           </w:rPr>
-          <w:t>11</w:t>
+          <w:t>10</w:t>
         </w:r>
         <w:r>
           <w:fldChar w:fldCharType="end"/>
@@ -6874,7 +6941,7 @@
       <w:lvlText w:val="%1."/>
       <w:lvlJc w:val="left"/>
       <w:pPr>
-        <w:ind w:left="1210" w:hanging="360"/>
+        <w:ind w:left="360" w:hanging="360"/>
       </w:pPr>
     </w:lvl>
     <w:lvl w:ilvl="1">
@@ -8251,7 +8318,6 @@
         <w:numId w:val="1"/>
       </w:numPr>
       <w:spacing w:before="0" w:after="480" w:line="240" w:lineRule="auto"/>
-      <w:ind w:left="360"/>
       <w:outlineLvl w:val="0"/>
     </w:pPr>
     <w:rPr>
@@ -10885,7 +10951,7 @@
 </file>
 
 <file path=customXml/itemProps3.xml><?xml version="1.0" encoding="utf-8"?>
-<ds:datastoreItem xmlns:ds="http://schemas.openxmlformats.org/officeDocument/2006/customXml" ds:itemID="{0ED320CF-4B16-4E99-BA42-6F358A790BE0}">
+<ds:datastoreItem xmlns:ds="http://schemas.openxmlformats.org/officeDocument/2006/customXml" ds:itemID="{D3263FDA-762F-4DF8-B10E-BB028E619095}">
   <ds:schemaRefs>
     <ds:schemaRef ds:uri="http://schemas.openxmlformats.org/officeDocument/2006/bibliography"/>
   </ds:schemaRefs>

</xml_diff>